<commit_message>
Update UML information modelling.docx
</commit_message>
<xml_diff>
--- a/Team Report/UML Diagrams/Documents that have been photographed/UML information modelling.docx
+++ b/Team Report/UML Diagrams/Documents that have been photographed/UML information modelling.docx
@@ -36,19 +36,33 @@
             <w:tcW w:w="2762" w:type="dxa"/>
           </w:tcPr>
           <w:p>
+            <w:proofErr w:type="spellStart"/>
+            <w:proofErr w:type="gramStart"/>
             <w:r>
               <w:t>fullName</w:t>
             </w:r>
-            <w:r>
-              <w:t xml:space="preserve"> : String</w:t>
-            </w:r>
-          </w:p>
-          <w:p>
+            <w:proofErr w:type="spellEnd"/>
+            <w:r>
+              <w:t xml:space="preserve"> :</w:t>
+            </w:r>
+            <w:proofErr w:type="gramEnd"/>
+            <w:r>
+              <w:t xml:space="preserve"> String</w:t>
+            </w:r>
+          </w:p>
+          <w:p>
+            <w:proofErr w:type="spellStart"/>
+            <w:proofErr w:type="gramStart"/>
             <w:r>
               <w:t>departmentCode</w:t>
             </w:r>
-            <w:r>
-              <w:t xml:space="preserve"> : String</w:t>
+            <w:proofErr w:type="spellEnd"/>
+            <w:r>
+              <w:t xml:space="preserve"> :</w:t>
+            </w:r>
+            <w:proofErr w:type="gramEnd"/>
+            <w:r>
+              <w:t xml:space="preserve"> String</w:t>
             </w:r>
           </w:p>
         </w:tc>
@@ -62,13 +76,33 @@
             <w:tcW w:w="2762" w:type="dxa"/>
           </w:tcPr>
           <w:p>
-            <w:r>
-              <w:t>getDepartment() : String</w:t>
-            </w:r>
-          </w:p>
-          <w:p>
-            <w:r>
-              <w:t>getCode() : String</w:t>
+            <w:proofErr w:type="spellStart"/>
+            <w:proofErr w:type="gramStart"/>
+            <w:r>
+              <w:t>getDepartment</w:t>
+            </w:r>
+            <w:proofErr w:type="spellEnd"/>
+            <w:r>
+              <w:t>(</w:t>
+            </w:r>
+            <w:proofErr w:type="gramEnd"/>
+            <w:r>
+              <w:t>) : String</w:t>
+            </w:r>
+          </w:p>
+          <w:p>
+            <w:proofErr w:type="spellStart"/>
+            <w:proofErr w:type="gramStart"/>
+            <w:r>
+              <w:t>getCode</w:t>
+            </w:r>
+            <w:proofErr w:type="spellEnd"/>
+            <w:r>
+              <w:t>(</w:t>
+            </w:r>
+            <w:proofErr w:type="gramEnd"/>
+            <w:r>
+              <w:t>) : String</w:t>
             </w:r>
           </w:p>
         </w:tc>
@@ -108,46 +142,82 @@
             <w:tcW w:w="2762" w:type="dxa"/>
           </w:tcPr>
           <w:p>
+            <w:proofErr w:type="spellStart"/>
+            <w:proofErr w:type="gramStart"/>
             <w:r>
               <w:t>fullName</w:t>
             </w:r>
-            <w:r>
-              <w:t xml:space="preserve"> : String</w:t>
-            </w:r>
-          </w:p>
-          <w:p>
+            <w:proofErr w:type="spellEnd"/>
+            <w:r>
+              <w:t xml:space="preserve"> :</w:t>
+            </w:r>
+            <w:proofErr w:type="gramEnd"/>
+            <w:r>
+              <w:t xml:space="preserve"> String</w:t>
+            </w:r>
+          </w:p>
+          <w:p>
+            <w:proofErr w:type="gramStart"/>
             <w:r>
               <w:t>code</w:t>
             </w:r>
             <w:r>
+              <w:t xml:space="preserve"> :</w:t>
+            </w:r>
+            <w:proofErr w:type="gramEnd"/>
+            <w:r>
+              <w:t xml:space="preserve"> String</w:t>
+            </w:r>
+          </w:p>
+          <w:p>
+            <w:r>
+              <w:t>UG/</w:t>
+            </w:r>
+            <w:proofErr w:type="gramStart"/>
+            <w:r>
+              <w:t>PG</w:t>
+            </w:r>
+            <w:r>
+              <w:t xml:space="preserve"> :</w:t>
+            </w:r>
+            <w:proofErr w:type="gramEnd"/>
+            <w:r>
+              <w:t xml:space="preserve"> Boolean</w:t>
+            </w:r>
+          </w:p>
+          <w:p>
+            <w:proofErr w:type="spellStart"/>
+            <w:proofErr w:type="gramStart"/>
+            <w:r>
+              <w:t>serialNumber</w:t>
+            </w:r>
+            <w:proofErr w:type="spellEnd"/>
+            <w:r>
+              <w:t xml:space="preserve"> :</w:t>
+            </w:r>
+            <w:proofErr w:type="gramEnd"/>
+            <w:r>
               <w:t xml:space="preserve"> </w:t>
             </w:r>
-            <w:r>
-              <w:t>: String</w:t>
-            </w:r>
-          </w:p>
-          <w:p>
-            <w:r>
-              <w:t>UG/PG</w:t>
-            </w:r>
-            <w:r>
-              <w:t xml:space="preserve"> : Boolean</w:t>
-            </w:r>
-          </w:p>
-          <w:p>
-            <w:r>
-              <w:t>serialNumber</w:t>
-            </w:r>
-            <w:r>
-              <w:t xml:space="preserve"> : Int</w:t>
-            </w:r>
-          </w:p>
-          <w:p>
+            <w:proofErr w:type="spellStart"/>
+            <w:r>
+              <w:t>Int</w:t>
+            </w:r>
+            <w:proofErr w:type="spellEnd"/>
+          </w:p>
+          <w:p>
+            <w:proofErr w:type="spellStart"/>
+            <w:proofErr w:type="gramStart"/>
             <w:r>
               <w:t>levelOfStudy</w:t>
             </w:r>
-            <w:r>
-              <w:t xml:space="preserve"> : String</w:t>
+            <w:proofErr w:type="spellEnd"/>
+            <w:r>
+              <w:t xml:space="preserve"> :</w:t>
+            </w:r>
+            <w:proofErr w:type="gramEnd"/>
+            <w:r>
+              <w:t xml:space="preserve"> String</w:t>
             </w:r>
           </w:p>
         </w:tc>
@@ -161,46 +231,70 @@
             <w:tcW w:w="2762" w:type="dxa"/>
           </w:tcPr>
           <w:p>
-            <w:r>
-              <w:t>get</w:t>
-            </w:r>
-            <w:r>
-              <w:t>Degree</w:t>
-            </w:r>
-            <w:r>
-              <w:t>()</w:t>
-            </w:r>
-            <w:r>
-              <w:t xml:space="preserve"> : String</w:t>
-            </w:r>
-          </w:p>
-          <w:p>
-            <w:r>
-              <w:t>get</w:t>
-            </w:r>
-            <w:r>
-              <w:t>Code</w:t>
-            </w:r>
-            <w:r>
-              <w:t>()</w:t>
-            </w:r>
-            <w:r>
-              <w:t xml:space="preserve"> : String</w:t>
-            </w:r>
-          </w:p>
-          <w:p>
-            <w:r>
-              <w:t>getUG() : Boolean</w:t>
-            </w:r>
-          </w:p>
-          <w:p>
-            <w:r>
-              <w:t>getLevel() : String</w:t>
+            <w:proofErr w:type="spellStart"/>
+            <w:proofErr w:type="gramStart"/>
+            <w:r>
+              <w:t>getDegree</w:t>
+            </w:r>
+            <w:proofErr w:type="spellEnd"/>
+            <w:r>
+              <w:t>(</w:t>
+            </w:r>
+            <w:proofErr w:type="gramEnd"/>
+            <w:r>
+              <w:t>) : String</w:t>
+            </w:r>
+          </w:p>
+          <w:p>
+            <w:proofErr w:type="spellStart"/>
+            <w:proofErr w:type="gramStart"/>
+            <w:r>
+              <w:t>getCode</w:t>
+            </w:r>
+            <w:proofErr w:type="spellEnd"/>
+            <w:r>
+              <w:t>(</w:t>
+            </w:r>
+            <w:proofErr w:type="gramEnd"/>
+            <w:r>
+              <w:t>) : String</w:t>
+            </w:r>
+          </w:p>
+          <w:p>
+            <w:proofErr w:type="spellStart"/>
+            <w:proofErr w:type="gramStart"/>
+            <w:r>
+              <w:t>getUG</w:t>
+            </w:r>
+            <w:proofErr w:type="spellEnd"/>
+            <w:r>
+              <w:t>(</w:t>
+            </w:r>
+            <w:proofErr w:type="gramEnd"/>
+            <w:r>
+              <w:t>) : Boolean</w:t>
+            </w:r>
+          </w:p>
+          <w:p>
+            <w:proofErr w:type="spellStart"/>
+            <w:proofErr w:type="gramStart"/>
+            <w:r>
+              <w:t>getLevel</w:t>
+            </w:r>
+            <w:proofErr w:type="spellEnd"/>
+            <w:r>
+              <w:t>(</w:t>
+            </w:r>
+            <w:proofErr w:type="gramEnd"/>
+            <w:r>
+              <w:t>) : String</w:t>
             </w:r>
           </w:p>
         </w:tc>
       </w:tr>
     </w:tbl>
+    <w:bookmarkStart w:id="0" w:name="_GoBack"/>
+    <w:bookmarkEnd w:id="0"/>
     <w:p>
       <w:r>
         <w:rPr>
@@ -210,7 +304,7 @@
         <mc:AlternateContent>
           <mc:Choice Requires="wps">
             <w:drawing>
-              <wp:anchor distT="45720" distB="45720" distL="114300" distR="114300" simplePos="0" relativeHeight="251664384" behindDoc="0" locked="0" layoutInCell="1" allowOverlap="1" wp14:anchorId="1B61A827" wp14:editId="0C7C9F90">
+              <wp:anchor distT="45720" distB="45720" distL="114300" distR="114300" simplePos="0" relativeHeight="251664384" behindDoc="0" locked="0" layoutInCell="1" allowOverlap="1" wp14:anchorId="72309D4C" wp14:editId="4E0F73B4">
                 <wp:simplePos x="0" y="0"/>
                 <wp:positionH relativeFrom="column">
                   <wp:posOffset>1968500</wp:posOffset>
@@ -251,7 +345,15 @@
                         <w:txbxContent>
                           <w:p>
                             <w:r>
-                              <w:t>1 .. *</w:t>
+                              <w:t>1</w:t>
+                            </w:r>
+                            <w:proofErr w:type="gramStart"/>
+                            <w:r>
+                              <w:t xml:space="preserve"> ..</w:t>
+                            </w:r>
+                            <w:proofErr w:type="gramEnd"/>
+                            <w:r>
+                              <w:t xml:space="preserve"> *</w:t>
                             </w:r>
                           </w:p>
                         </w:txbxContent>
@@ -301,7 +403,7 @@
         <mc:AlternateContent>
           <mc:Choice Requires="wps">
             <w:drawing>
-              <wp:anchor distT="0" distB="0" distL="114300" distR="114300" simplePos="0" relativeHeight="251661312" behindDoc="0" locked="0" layoutInCell="1" allowOverlap="1" wp14:anchorId="2401FE0D" wp14:editId="7B7C0F09">
+              <wp:anchor distT="0" distB="0" distL="114300" distR="114300" simplePos="0" relativeHeight="251661312" behindDoc="0" locked="0" layoutInCell="1" allowOverlap="1" wp14:anchorId="41D6AD69" wp14:editId="63C779FF">
                 <wp:simplePos x="0" y="0"/>
                 <wp:positionH relativeFrom="column">
                   <wp:posOffset>869950</wp:posOffset>
@@ -410,6 +512,7 @@
             <w:tcW w:w="2762" w:type="dxa"/>
           </w:tcPr>
           <w:p>
+            <w:proofErr w:type="gramStart"/>
             <w:r>
               <w:t>t</w:t>
             </w:r>
@@ -417,73 +520,100 @@
               <w:t>itle</w:t>
             </w:r>
             <w:r>
+              <w:t xml:space="preserve"> :</w:t>
+            </w:r>
+            <w:proofErr w:type="gramEnd"/>
+            <w:r>
+              <w:t xml:space="preserve"> String</w:t>
+            </w:r>
+          </w:p>
+          <w:p>
+            <w:proofErr w:type="gramStart"/>
+            <w:r>
+              <w:t>surname</w:t>
+            </w:r>
+            <w:r>
+              <w:t xml:space="preserve"> :</w:t>
+            </w:r>
+            <w:proofErr w:type="gramEnd"/>
+            <w:r>
+              <w:t xml:space="preserve"> String</w:t>
+            </w:r>
+          </w:p>
+          <w:p>
+            <w:proofErr w:type="gramStart"/>
+            <w:r>
+              <w:t>forename</w:t>
+            </w:r>
+            <w:r>
+              <w:t xml:space="preserve"> :</w:t>
+            </w:r>
+            <w:proofErr w:type="gramEnd"/>
+            <w:r>
+              <w:t xml:space="preserve"> String</w:t>
+            </w:r>
+          </w:p>
+          <w:p>
+            <w:proofErr w:type="spellStart"/>
+            <w:proofErr w:type="gramStart"/>
+            <w:r>
+              <w:t>degreeRegistered</w:t>
+            </w:r>
+            <w:proofErr w:type="spellEnd"/>
+            <w:r>
+              <w:t xml:space="preserve"> :</w:t>
+            </w:r>
+            <w:proofErr w:type="gramEnd"/>
+            <w:r>
+              <w:t xml:space="preserve"> String</w:t>
+            </w:r>
+          </w:p>
+          <w:p>
+            <w:proofErr w:type="spellStart"/>
+            <w:proofErr w:type="gramStart"/>
+            <w:r>
+              <w:t>regNo</w:t>
+            </w:r>
+            <w:proofErr w:type="spellEnd"/>
+            <w:r>
+              <w:t xml:space="preserve"> :</w:t>
+            </w:r>
+            <w:proofErr w:type="gramEnd"/>
+            <w:r>
               <w:t xml:space="preserve"> </w:t>
             </w:r>
-            <w:r>
-              <w:t>: String</w:t>
-            </w:r>
-          </w:p>
-          <w:p>
-            <w:r>
-              <w:t>surname</w:t>
-            </w:r>
-            <w:r>
-              <w:t xml:space="preserve"> </w:t>
-            </w:r>
-            <w:r>
-              <w:t>: String</w:t>
-            </w:r>
-          </w:p>
-          <w:p>
-            <w:r>
-              <w:t>forename</w:t>
-            </w:r>
-            <w:r>
-              <w:t xml:space="preserve"> </w:t>
-            </w:r>
-            <w:r>
-              <w:t>: String</w:t>
-            </w:r>
-          </w:p>
-          <w:p>
-            <w:r>
-              <w:t>degreeRegistered</w:t>
-            </w:r>
-            <w:r>
-              <w:t xml:space="preserve"> </w:t>
-            </w:r>
-            <w:r>
-              <w:t>: String</w:t>
-            </w:r>
-          </w:p>
-          <w:p>
-            <w:r>
-              <w:t>regNo</w:t>
-            </w:r>
-            <w:r>
-              <w:t xml:space="preserve"> : Int</w:t>
-            </w:r>
-          </w:p>
-          <w:p>
+            <w:proofErr w:type="spellStart"/>
+            <w:r>
+              <w:t>Int</w:t>
+            </w:r>
+            <w:proofErr w:type="spellEnd"/>
+          </w:p>
+          <w:p>
+            <w:proofErr w:type="gramStart"/>
             <w:r>
               <w:t>email</w:t>
             </w:r>
             <w:r>
-              <w:t xml:space="preserve"> </w:t>
-            </w:r>
-            <w:r>
-              <w:t>: String</w:t>
-            </w:r>
-          </w:p>
-          <w:p>
+              <w:t xml:space="preserve"> :</w:t>
+            </w:r>
+            <w:proofErr w:type="gramEnd"/>
+            <w:r>
+              <w:t xml:space="preserve"> String</w:t>
+            </w:r>
+          </w:p>
+          <w:p>
+            <w:proofErr w:type="spellStart"/>
+            <w:proofErr w:type="gramStart"/>
             <w:r>
               <w:t>personalTutor</w:t>
             </w:r>
-            <w:r>
-              <w:t xml:space="preserve"> </w:t>
-            </w:r>
-            <w:r>
-              <w:t>: String</w:t>
+            <w:proofErr w:type="spellEnd"/>
+            <w:r>
+              <w:t xml:space="preserve"> :</w:t>
+            </w:r>
+            <w:proofErr w:type="gramEnd"/>
+            <w:r>
+              <w:t xml:space="preserve"> String</w:t>
             </w:r>
           </w:p>
         </w:tc>
@@ -497,14 +627,103 @@
             <w:tcW w:w="2762" w:type="dxa"/>
           </w:tcPr>
           <w:p>
-            <w:r>
-              <w:t>getDetails() : String</w:t>
-            </w:r>
-          </w:p>
-          <w:p>
-            <w:r>
-              <w:t>getRegNo() : Int</w:t>
-            </w:r>
+            <w:proofErr w:type="spellStart"/>
+            <w:proofErr w:type="gramStart"/>
+            <w:r>
+              <w:t>getDetails</w:t>
+            </w:r>
+            <w:proofErr w:type="spellEnd"/>
+            <w:r>
+              <w:t>(</w:t>
+            </w:r>
+            <w:proofErr w:type="gramEnd"/>
+            <w:r>
+              <w:t>) : String</w:t>
+            </w:r>
+          </w:p>
+          <w:p>
+            <w:r>
+              <w:rPr>
+                <w:noProof/>
+                <w:lang w:eastAsia="en-GB"/>
+              </w:rPr>
+              <mc:AlternateContent>
+                <mc:Choice Requires="wps">
+                  <w:drawing>
+                    <wp:anchor distT="0" distB="0" distL="114300" distR="114300" simplePos="0" relativeHeight="251681792" behindDoc="0" locked="0" layoutInCell="1" allowOverlap="1">
+                      <wp:simplePos x="0" y="0"/>
+                      <wp:positionH relativeFrom="column">
+                        <wp:posOffset>1293495</wp:posOffset>
+                      </wp:positionH>
+                      <wp:positionV relativeFrom="paragraph">
+                        <wp:posOffset>299085</wp:posOffset>
+                      </wp:positionV>
+                      <wp:extent cx="6350" cy="666750"/>
+                      <wp:effectExtent l="0" t="0" r="31750" b="19050"/>
+                      <wp:wrapNone/>
+                      <wp:docPr id="14" name="Straight Connector 14"/>
+                      <wp:cNvGraphicFramePr/>
+                      <a:graphic xmlns:a="http://schemas.openxmlformats.org/drawingml/2006/main">
+                        <a:graphicData uri="http://schemas.microsoft.com/office/word/2010/wordprocessingShape">
+                          <wps:wsp>
+                            <wps:cNvCnPr/>
+                            <wps:spPr>
+                              <a:xfrm>
+                                <a:off x="0" y="0"/>
+                                <a:ext cx="6350" cy="666750"/>
+                              </a:xfrm>
+                              <a:prstGeom prst="line">
+                                <a:avLst/>
+                              </a:prstGeom>
+                            </wps:spPr>
+                            <wps:style>
+                              <a:lnRef idx="1">
+                                <a:schemeClr val="dk1"/>
+                              </a:lnRef>
+                              <a:fillRef idx="0">
+                                <a:schemeClr val="dk1"/>
+                              </a:fillRef>
+                              <a:effectRef idx="0">
+                                <a:schemeClr val="dk1"/>
+                              </a:effectRef>
+                              <a:fontRef idx="minor">
+                                <a:schemeClr val="tx1"/>
+                              </a:fontRef>
+                            </wps:style>
+                            <wps:bodyPr/>
+                          </wps:wsp>
+                        </a:graphicData>
+                      </a:graphic>
+                    </wp:anchor>
+                  </w:drawing>
+                </mc:Choice>
+                <mc:Fallback>
+                  <w:pict>
+                    <v:line w14:anchorId="547EE6FB" id="Straight Connector 14" o:spid="_x0000_s1026" style="position:absolute;z-index:251681792;visibility:visible;mso-wrap-style:square;mso-wrap-distance-left:9pt;mso-wrap-distance-top:0;mso-wrap-distance-right:9pt;mso-wrap-distance-bottom:0;mso-position-horizontal:absolute;mso-position-horizontal-relative:text;mso-position-vertical:absolute;mso-position-vertical-relative:text" from="101.85pt,23.55pt" to="102.35pt,76.05pt" o:gfxdata="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" strokecolor="black [3200]" strokeweight=".5pt">
+                      <v:stroke joinstyle="miter"/>
+                    </v:line>
+                  </w:pict>
+                </mc:Fallback>
+              </mc:AlternateContent>
+            </w:r>
+            <w:proofErr w:type="spellStart"/>
+            <w:proofErr w:type="gramStart"/>
+            <w:r>
+              <w:t>getRegNo</w:t>
+            </w:r>
+            <w:proofErr w:type="spellEnd"/>
+            <w:r>
+              <w:t>(</w:t>
+            </w:r>
+            <w:proofErr w:type="gramEnd"/>
+            <w:r>
+              <w:t xml:space="preserve">) : </w:t>
+            </w:r>
+            <w:proofErr w:type="spellStart"/>
+            <w:r>
+              <w:t>Int</w:t>
+            </w:r>
+            <w:proofErr w:type="spellEnd"/>
           </w:p>
         </w:tc>
       </w:tr>
@@ -518,7 +737,7 @@
         <mc:AlternateContent>
           <mc:Choice Requires="wps">
             <w:drawing>
-              <wp:anchor distT="45720" distB="45720" distL="114300" distR="114300" simplePos="0" relativeHeight="251668480" behindDoc="0" locked="0" layoutInCell="1" allowOverlap="1" wp14:anchorId="6159D610" wp14:editId="4E75FF26">
+              <wp:anchor distT="45720" distB="45720" distL="114300" distR="114300" simplePos="0" relativeHeight="251668480" behindDoc="0" locked="0" layoutInCell="1" allowOverlap="1" wp14:anchorId="76A01834" wp14:editId="76CD8AA8">
                 <wp:simplePos x="0" y="0"/>
                 <wp:positionH relativeFrom="column">
                   <wp:posOffset>584200</wp:posOffset>
@@ -598,7 +817,99 @@
         </mc:AlternateContent>
       </w:r>
     </w:p>
-    <w:p/>
+    <w:p>
+      <w:r>
+        <w:rPr>
+          <w:noProof/>
+          <w:lang w:eastAsia="en-GB"/>
+        </w:rPr>
+        <mc:AlternateContent>
+          <mc:Choice Requires="wps">
+            <w:drawing>
+              <wp:anchor distT="45720" distB="45720" distL="114300" distR="114300" simplePos="0" relativeHeight="251683840" behindDoc="0" locked="0" layoutInCell="1" allowOverlap="1" wp14:anchorId="77E4BBC3" wp14:editId="1D0422F3">
+                <wp:simplePos x="0" y="0"/>
+                <wp:positionH relativeFrom="column">
+                  <wp:posOffset>5759450</wp:posOffset>
+                </wp:positionH>
+                <wp:positionV relativeFrom="paragraph">
+                  <wp:posOffset>286385</wp:posOffset>
+                </wp:positionV>
+                <wp:extent cx="285750" cy="285750"/>
+                <wp:effectExtent l="0" t="0" r="0" b="0"/>
+                <wp:wrapSquare wrapText="bothSides"/>
+                <wp:docPr id="15" name="Text Box 2"/>
+                <wp:cNvGraphicFramePr>
+                  <a:graphicFrameLocks xmlns:a="http://schemas.openxmlformats.org/drawingml/2006/main"/>
+                </wp:cNvGraphicFramePr>
+                <a:graphic xmlns:a="http://schemas.openxmlformats.org/drawingml/2006/main">
+                  <a:graphicData uri="http://schemas.microsoft.com/office/word/2010/wordprocessingShape">
+                    <wps:wsp>
+                      <wps:cNvSpPr txBox="1">
+                        <a:spLocks noChangeArrowheads="1"/>
+                      </wps:cNvSpPr>
+                      <wps:spPr bwMode="auto">
+                        <a:xfrm>
+                          <a:off x="0" y="0"/>
+                          <a:ext cx="285750" cy="285750"/>
+                        </a:xfrm>
+                        <a:prstGeom prst="rect">
+                          <a:avLst/>
+                        </a:prstGeom>
+                        <a:noFill/>
+                        <a:ln w="9525">
+                          <a:noFill/>
+                          <a:miter lim="800000"/>
+                          <a:headEnd/>
+                          <a:tailEnd/>
+                        </a:ln>
+                      </wps:spPr>
+                      <wps:txbx>
+                        <w:txbxContent>
+                          <w:p>
+                            <w:r>
+                              <w:t xml:space="preserve">1 </w:t>
+                            </w:r>
+                          </w:p>
+                        </w:txbxContent>
+                      </wps:txbx>
+                      <wps:bodyPr rot="0" vert="horz" wrap="square" lIns="91440" tIns="45720" rIns="91440" bIns="45720" anchor="t" anchorCtr="0">
+                        <a:noAutofit/>
+                      </wps:bodyPr>
+                    </wps:wsp>
+                  </a:graphicData>
+                </a:graphic>
+                <wp14:sizeRelH relativeFrom="margin">
+                  <wp14:pctWidth>0</wp14:pctWidth>
+                </wp14:sizeRelH>
+                <wp14:sizeRelV relativeFrom="margin">
+                  <wp14:pctHeight>0</wp14:pctHeight>
+                </wp14:sizeRelV>
+              </wp:anchor>
+            </w:drawing>
+          </mc:Choice>
+          <mc:Fallback>
+            <w:pict>
+              <v:shapetype w14:anchorId="77E4BBC3" id="_x0000_t202" coordsize="21600,21600" o:spt="202" path="m,l,21600r21600,l21600,xe">
+                <v:stroke joinstyle="miter"/>
+                <v:path gradientshapeok="t" o:connecttype="rect"/>
+              </v:shapetype>
+              <v:shape id="_x0000_s1028" type="#_x0000_t202" style="position:absolute;margin-left:453.5pt;margin-top:22.55pt;width:22.5pt;height:22.5pt;z-index:251683840;visibility:visible;mso-wrap-style:square;mso-width-percent:0;mso-height-percent:0;mso-wrap-distance-left:9pt;mso-wrap-distance-top:3.6pt;mso-wrap-distance-right:9pt;mso-wrap-distance-bottom:3.6pt;mso-position-horizontal:absolute;mso-position-horizontal-relative:text;mso-position-vertical:absolute;mso-position-vertical-relative:text;mso-width-percent:0;mso-height-percent:0;mso-width-relative:margin;mso-height-relative:margin;v-text-anchor:top" o:gfxdata="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" filled="f" stroked="f">
+                <v:textbox>
+                  <w:txbxContent>
+                    <w:p>
+                      <w:r>
+                        <w:t xml:space="preserve">1 </w:t>
+                      </w:r>
+                    </w:p>
+                  </w:txbxContent>
+                </v:textbox>
+                <w10:wrap type="square"/>
+              </v:shape>
+            </w:pict>
+          </mc:Fallback>
+        </mc:AlternateContent>
+      </w:r>
+    </w:p>
     <w:tbl>
       <w:tblPr>
         <w:tblStyle w:val="TableGrid"/>
@@ -633,6 +944,7 @@
             <w:tcW w:w="2762" w:type="dxa"/>
           </w:tcPr>
           <w:p>
+            <w:proofErr w:type="gramStart"/>
             <w:r>
               <w:t>n</w:t>
             </w:r>
@@ -640,21 +952,24 @@
               <w:t>ame</w:t>
             </w:r>
             <w:r>
-              <w:t xml:space="preserve"> </w:t>
-            </w:r>
-            <w:r>
-              <w:t>: String</w:t>
-            </w:r>
-          </w:p>
-          <w:p>
+              <w:t xml:space="preserve"> :</w:t>
+            </w:r>
+            <w:proofErr w:type="gramEnd"/>
+            <w:r>
+              <w:t xml:space="preserve"> String</w:t>
+            </w:r>
+          </w:p>
+          <w:p>
+            <w:proofErr w:type="gramStart"/>
             <w:r>
               <w:t>departments</w:t>
             </w:r>
             <w:r>
-              <w:t xml:space="preserve"> </w:t>
-            </w:r>
-            <w:r>
-              <w:t>: String</w:t>
+              <w:t xml:space="preserve"> :</w:t>
+            </w:r>
+            <w:proofErr w:type="gramEnd"/>
+            <w:r>
+              <w:t xml:space="preserve"> String</w:t>
             </w:r>
           </w:p>
         </w:tc>
@@ -668,22 +983,33 @@
             <w:tcW w:w="2762" w:type="dxa"/>
           </w:tcPr>
           <w:p>
-            <w:r>
-              <w:t>getUni() : String</w:t>
-            </w:r>
-          </w:p>
-          <w:p>
-            <w:r>
-              <w:t>get</w:t>
-            </w:r>
-            <w:r>
-              <w:t>Departments</w:t>
-            </w:r>
-            <w:r>
-              <w:t>()</w:t>
-            </w:r>
-            <w:r>
-              <w:t xml:space="preserve"> : List</w:t>
+            <w:proofErr w:type="spellStart"/>
+            <w:proofErr w:type="gramStart"/>
+            <w:r>
+              <w:t>getUni</w:t>
+            </w:r>
+            <w:proofErr w:type="spellEnd"/>
+            <w:r>
+              <w:t>(</w:t>
+            </w:r>
+            <w:proofErr w:type="gramEnd"/>
+            <w:r>
+              <w:t>) : String</w:t>
+            </w:r>
+          </w:p>
+          <w:p>
+            <w:proofErr w:type="spellStart"/>
+            <w:proofErr w:type="gramStart"/>
+            <w:r>
+              <w:t>getDepartments</w:t>
+            </w:r>
+            <w:proofErr w:type="spellEnd"/>
+            <w:r>
+              <w:t>(</w:t>
+            </w:r>
+            <w:proofErr w:type="gramEnd"/>
+            <w:r>
+              <w:t>) : List</w:t>
             </w:r>
           </w:p>
         </w:tc>
@@ -723,52 +1049,79 @@
             <w:tcW w:w="2762" w:type="dxa"/>
           </w:tcPr>
           <w:p>
+            <w:proofErr w:type="spellStart"/>
+            <w:proofErr w:type="gramStart"/>
             <w:r>
               <w:t>fullName</w:t>
             </w:r>
+            <w:proofErr w:type="spellEnd"/>
+            <w:r>
+              <w:t xml:space="preserve"> :</w:t>
+            </w:r>
+            <w:proofErr w:type="gramEnd"/>
+            <w:r>
+              <w:t xml:space="preserve"> String</w:t>
+            </w:r>
+          </w:p>
+          <w:p>
+            <w:proofErr w:type="gramStart"/>
+            <w:r>
+              <w:t>code</w:t>
+            </w:r>
+            <w:r>
+              <w:t xml:space="preserve"> :</w:t>
+            </w:r>
+            <w:proofErr w:type="gramEnd"/>
+            <w:r>
+              <w:t xml:space="preserve"> String</w:t>
+            </w:r>
+          </w:p>
+          <w:p>
+            <w:proofErr w:type="spellStart"/>
+            <w:proofErr w:type="gramStart"/>
+            <w:r>
+              <w:t>coreOrNot</w:t>
+            </w:r>
+            <w:proofErr w:type="spellEnd"/>
+            <w:r>
+              <w:t xml:space="preserve"> :</w:t>
+            </w:r>
+            <w:proofErr w:type="gramEnd"/>
+            <w:r>
+              <w:t xml:space="preserve"> Boolean</w:t>
+            </w:r>
+          </w:p>
+          <w:p>
+            <w:proofErr w:type="gramStart"/>
+            <w:r>
+              <w:t>credits</w:t>
+            </w:r>
+            <w:r>
+              <w:t xml:space="preserve"> :</w:t>
+            </w:r>
+            <w:proofErr w:type="gramEnd"/>
             <w:r>
               <w:t xml:space="preserve"> </w:t>
             </w:r>
-            <w:r>
-              <w:t>: String</w:t>
-            </w:r>
-          </w:p>
-          <w:p>
-            <w:r>
-              <w:t>code</w:t>
-            </w:r>
-            <w:r>
-              <w:t xml:space="preserve"> </w:t>
-            </w:r>
-            <w:r>
-              <w:t>: String</w:t>
-            </w:r>
-          </w:p>
-          <w:p>
-            <w:r>
-              <w:t>coreOrNot</w:t>
-            </w:r>
-            <w:r>
-              <w:t xml:space="preserve"> : Boolean</w:t>
-            </w:r>
-          </w:p>
-          <w:p>
-            <w:r>
-              <w:t>credits</w:t>
-            </w:r>
-            <w:r>
-              <w:t xml:space="preserve"> : Int</w:t>
-            </w:r>
-          </w:p>
-          <w:p>
+            <w:proofErr w:type="spellStart"/>
+            <w:r>
+              <w:t>Int</w:t>
+            </w:r>
+            <w:proofErr w:type="spellEnd"/>
+          </w:p>
+          <w:p>
+            <w:proofErr w:type="spellStart"/>
+            <w:proofErr w:type="gramStart"/>
             <w:r>
               <w:t>semesterTaught</w:t>
             </w:r>
-            <w:r>
-              <w:t xml:space="preserve"> : </w:t>
-            </w:r>
-            <w:r>
-              <w:t>: String</w:t>
+            <w:proofErr w:type="spellEnd"/>
+            <w:r>
+              <w:t xml:space="preserve"> :</w:t>
+            </w:r>
+            <w:proofErr w:type="gramEnd"/>
+            <w:r>
+              <w:t xml:space="preserve"> : String</w:t>
             </w:r>
           </w:p>
         </w:tc>
@@ -782,21 +1135,54 @@
             <w:tcW w:w="2762" w:type="dxa"/>
           </w:tcPr>
           <w:p>
-            <w:r>
-              <w:t>getModule() : String</w:t>
-            </w:r>
-          </w:p>
-          <w:p>
-            <w:r>
-              <w:t>getCore() :Boolean</w:t>
-            </w:r>
-            <w:bookmarkStart w:id="0" w:name="_GoBack"/>
-            <w:bookmarkEnd w:id="0"/>
-          </w:p>
-          <w:p>
-            <w:r>
-              <w:t>getCredits() : Int</w:t>
-            </w:r>
+            <w:proofErr w:type="spellStart"/>
+            <w:proofErr w:type="gramStart"/>
+            <w:r>
+              <w:t>getModule</w:t>
+            </w:r>
+            <w:proofErr w:type="spellEnd"/>
+            <w:r>
+              <w:t>(</w:t>
+            </w:r>
+            <w:proofErr w:type="gramEnd"/>
+            <w:r>
+              <w:t>) : String</w:t>
+            </w:r>
+          </w:p>
+          <w:p>
+            <w:proofErr w:type="spellStart"/>
+            <w:proofErr w:type="gramStart"/>
+            <w:r>
+              <w:t>getCore</w:t>
+            </w:r>
+            <w:proofErr w:type="spellEnd"/>
+            <w:r>
+              <w:t>(</w:t>
+            </w:r>
+            <w:proofErr w:type="gramEnd"/>
+            <w:r>
+              <w:t>) :Boolean</w:t>
+            </w:r>
+          </w:p>
+          <w:p>
+            <w:proofErr w:type="spellStart"/>
+            <w:proofErr w:type="gramStart"/>
+            <w:r>
+              <w:t>getCredits</w:t>
+            </w:r>
+            <w:proofErr w:type="spellEnd"/>
+            <w:r>
+              <w:t>(</w:t>
+            </w:r>
+            <w:proofErr w:type="gramEnd"/>
+            <w:r>
+              <w:t xml:space="preserve">) : </w:t>
+            </w:r>
+            <w:proofErr w:type="spellStart"/>
+            <w:r>
+              <w:t>Int</w:t>
+            </w:r>
+            <w:proofErr w:type="spellEnd"/>
           </w:p>
         </w:tc>
       </w:tr>
@@ -810,7 +1196,737 @@
         <mc:AlternateContent>
           <mc:Choice Requires="wps">
             <w:drawing>
-              <wp:anchor distT="0" distB="0" distL="114300" distR="114300" simplePos="0" relativeHeight="251659264" behindDoc="0" locked="0" layoutInCell="1" allowOverlap="1" wp14:anchorId="155C76FE" wp14:editId="174DB47C">
+              <wp:anchor distT="45720" distB="45720" distL="114300" distR="114300" simplePos="0" relativeHeight="251685888" behindDoc="0" locked="0" layoutInCell="1" allowOverlap="1" wp14:anchorId="15910CCB" wp14:editId="78A4839C">
+                <wp:simplePos x="0" y="0"/>
+                <wp:positionH relativeFrom="margin">
+                  <wp:posOffset>5772150</wp:posOffset>
+                </wp:positionH>
+                <wp:positionV relativeFrom="paragraph">
+                  <wp:posOffset>381635</wp:posOffset>
+                </wp:positionV>
+                <wp:extent cx="514350" cy="285750"/>
+                <wp:effectExtent l="0" t="0" r="0" b="0"/>
+                <wp:wrapSquare wrapText="bothSides"/>
+                <wp:docPr id="16" name="Text Box 2"/>
+                <wp:cNvGraphicFramePr>
+                  <a:graphicFrameLocks xmlns:a="http://schemas.openxmlformats.org/drawingml/2006/main"/>
+                </wp:cNvGraphicFramePr>
+                <a:graphic xmlns:a="http://schemas.openxmlformats.org/drawingml/2006/main">
+                  <a:graphicData uri="http://schemas.microsoft.com/office/word/2010/wordprocessingShape">
+                    <wps:wsp>
+                      <wps:cNvSpPr txBox="1">
+                        <a:spLocks noChangeArrowheads="1"/>
+                      </wps:cNvSpPr>
+                      <wps:spPr bwMode="auto">
+                        <a:xfrm>
+                          <a:off x="0" y="0"/>
+                          <a:ext cx="514350" cy="285750"/>
+                        </a:xfrm>
+                        <a:prstGeom prst="rect">
+                          <a:avLst/>
+                        </a:prstGeom>
+                        <a:noFill/>
+                        <a:ln w="9525">
+                          <a:noFill/>
+                          <a:miter lim="800000"/>
+                          <a:headEnd/>
+                          <a:tailEnd/>
+                        </a:ln>
+                      </wps:spPr>
+                      <wps:txbx>
+                        <w:txbxContent>
+                          <w:p>
+                            <w:r>
+                              <w:t>1</w:t>
+                            </w:r>
+                            <w:proofErr w:type="gramStart"/>
+                            <w:r>
+                              <w:t xml:space="preserve"> ..</w:t>
+                            </w:r>
+                            <w:proofErr w:type="gramEnd"/>
+                            <w:r>
+                              <w:t xml:space="preserve"> *</w:t>
+                            </w:r>
+                          </w:p>
+                        </w:txbxContent>
+                      </wps:txbx>
+                      <wps:bodyPr rot="0" vert="horz" wrap="square" lIns="91440" tIns="45720" rIns="91440" bIns="45720" anchor="t" anchorCtr="0">
+                        <a:noAutofit/>
+                      </wps:bodyPr>
+                    </wps:wsp>
+                  </a:graphicData>
+                </a:graphic>
+                <wp14:sizeRelH relativeFrom="margin">
+                  <wp14:pctWidth>0</wp14:pctWidth>
+                </wp14:sizeRelH>
+                <wp14:sizeRelV relativeFrom="margin">
+                  <wp14:pctHeight>0</wp14:pctHeight>
+                </wp14:sizeRelV>
+              </wp:anchor>
+            </w:drawing>
+          </mc:Choice>
+          <mc:Fallback>
+            <w:pict>
+              <v:shape w14:anchorId="15910CCB" id="_x0000_s1029" type="#_x0000_t202" style="position:absolute;margin-left:454.5pt;margin-top:30.05pt;width:40.5pt;height:22.5pt;z-index:251685888;visibility:visible;mso-wrap-style:square;mso-width-percent:0;mso-height-percent:0;mso-wrap-distance-left:9pt;mso-wrap-distance-top:3.6pt;mso-wrap-distance-right:9pt;mso-wrap-distance-bottom:3.6pt;mso-position-horizontal:absolute;mso-position-horizontal-relative:margin;mso-position-vertical:absolute;mso-position-vertical-relative:text;mso-width-percent:0;mso-height-percent:0;mso-width-relative:margin;mso-height-relative:margin;v-text-anchor:top" o:gfxdata="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" filled="f" stroked="f">
+                <v:textbox>
+                  <w:txbxContent>
+                    <w:p>
+                      <w:r>
+                        <w:t>1</w:t>
+                      </w:r>
+                      <w:proofErr w:type="gramStart"/>
+                      <w:r>
+                        <w:t xml:space="preserve"> ..</w:t>
+                      </w:r>
+                      <w:proofErr w:type="gramEnd"/>
+                      <w:r>
+                        <w:t xml:space="preserve"> *</w:t>
+                      </w:r>
+                    </w:p>
+                  </w:txbxContent>
+                </v:textbox>
+                <w10:wrap type="square" anchorx="margin"/>
+              </v:shape>
+            </w:pict>
+          </mc:Fallback>
+        </mc:AlternateContent>
+      </w:r>
+      <w:r>
+        <w:rPr>
+          <w:noProof/>
+          <w:lang w:eastAsia="en-GB"/>
+        </w:rPr>
+        <mc:AlternateContent>
+          <mc:Choice Requires="wps">
+            <w:drawing>
+              <wp:anchor distT="45720" distB="45720" distL="114300" distR="114300" simplePos="0" relativeHeight="251680768" behindDoc="0" locked="0" layoutInCell="1" allowOverlap="1" wp14:anchorId="77FE18BA" wp14:editId="6A078616">
+                <wp:simplePos x="0" y="0"/>
+                <wp:positionH relativeFrom="column">
+                  <wp:posOffset>4533900</wp:posOffset>
+                </wp:positionH>
+                <wp:positionV relativeFrom="paragraph">
+                  <wp:posOffset>343535</wp:posOffset>
+                </wp:positionV>
+                <wp:extent cx="1936750" cy="3276600"/>
+                <wp:effectExtent l="0" t="0" r="6350" b="0"/>
+                <wp:wrapSquare wrapText="bothSides"/>
+                <wp:docPr id="13" name="Text Box 2"/>
+                <wp:cNvGraphicFramePr>
+                  <a:graphicFrameLocks xmlns:a="http://schemas.openxmlformats.org/drawingml/2006/main"/>
+                </wp:cNvGraphicFramePr>
+                <a:graphic xmlns:a="http://schemas.openxmlformats.org/drawingml/2006/main">
+                  <a:graphicData uri="http://schemas.microsoft.com/office/word/2010/wordprocessingShape">
+                    <wps:wsp>
+                      <wps:cNvSpPr txBox="1">
+                        <a:spLocks noChangeArrowheads="1"/>
+                      </wps:cNvSpPr>
+                      <wps:spPr bwMode="auto">
+                        <a:xfrm>
+                          <a:off x="0" y="0"/>
+                          <a:ext cx="1936750" cy="3276600"/>
+                        </a:xfrm>
+                        <a:prstGeom prst="rect">
+                          <a:avLst/>
+                        </a:prstGeom>
+                        <a:solidFill>
+                          <a:srgbClr val="FFFFFF"/>
+                        </a:solidFill>
+                        <a:ln w="9525">
+                          <a:noFill/>
+                          <a:miter lim="800000"/>
+                          <a:headEnd/>
+                          <a:tailEnd/>
+                        </a:ln>
+                      </wps:spPr>
+                      <wps:txbx>
+                        <w:txbxContent>
+                          <w:p/>
+                          <w:tbl>
+                            <w:tblPr>
+                              <w:tblStyle w:val="TableGrid"/>
+                              <w:tblW w:w="0" w:type="auto"/>
+                              <w:tblLook w:val="04A0" w:firstRow="1" w:lastRow="0" w:firstColumn="1" w:lastColumn="0" w:noHBand="0" w:noVBand="1"/>
+                            </w:tblPr>
+                            <w:tblGrid>
+                              <w:gridCol w:w="2738"/>
+                            </w:tblGrid>
+                            <w:tr>
+                              <w:trPr>
+                                <w:trHeight w:val="416"/>
+                              </w:trPr>
+                              <w:tc>
+                                <w:tcPr>
+                                  <w:tcW w:w="2762" w:type="dxa"/>
+                                </w:tcPr>
+                                <w:p>
+                                  <w:proofErr w:type="spellStart"/>
+                                  <w:r>
+                                    <w:t>PeriodOfStudy</w:t>
+                                  </w:r>
+                                  <w:proofErr w:type="spellEnd"/>
+                                </w:p>
+                              </w:tc>
+                            </w:tr>
+                            <w:tr>
+                              <w:trPr>
+                                <w:trHeight w:val="761"/>
+                              </w:trPr>
+                              <w:tc>
+                                <w:tcPr>
+                                  <w:tcW w:w="2762" w:type="dxa"/>
+                                </w:tcPr>
+                                <w:p>
+                                  <w:proofErr w:type="spellStart"/>
+                                  <w:proofErr w:type="gramStart"/>
+                                  <w:r>
+                                    <w:t>posRegCode</w:t>
+                                  </w:r>
+                                  <w:proofErr w:type="spellEnd"/>
+                                  <w:r>
+                                    <w:t xml:space="preserve"> :</w:t>
+                                  </w:r>
+                                  <w:proofErr w:type="gramEnd"/>
+                                  <w:r>
+                                    <w:t xml:space="preserve"> </w:t>
+                                  </w:r>
+                                  <w:proofErr w:type="spellStart"/>
+                                  <w:r>
+                                    <w:t>Int</w:t>
+                                  </w:r>
+                                  <w:proofErr w:type="spellEnd"/>
+                                </w:p>
+                                <w:p>
+                                  <w:proofErr w:type="spellStart"/>
+                                  <w:proofErr w:type="gramStart"/>
+                                  <w:r>
+                                    <w:t>regNo</w:t>
+                                  </w:r>
+                                  <w:proofErr w:type="spellEnd"/>
+                                  <w:r>
+                                    <w:t xml:space="preserve"> :</w:t>
+                                  </w:r>
+                                  <w:proofErr w:type="gramEnd"/>
+                                  <w:r>
+                                    <w:t xml:space="preserve"> </w:t>
+                                  </w:r>
+                                  <w:proofErr w:type="spellStart"/>
+                                  <w:r>
+                                    <w:t>Int</w:t>
+                                  </w:r>
+                                  <w:proofErr w:type="spellEnd"/>
+                                </w:p>
+                                <w:p>
+                                  <w:proofErr w:type="spellStart"/>
+                                  <w:r>
+                                    <w:t>periodOfStudy</w:t>
+                                  </w:r>
+                                  <w:proofErr w:type="spellEnd"/>
+                                  <w:r>
+                                    <w:t xml:space="preserve">: </w:t>
+                                  </w:r>
+                                  <w:r>
+                                    <w:t>Char</w:t>
+                                  </w:r>
+                                </w:p>
+                                <w:p>
+                                  <w:proofErr w:type="spellStart"/>
+                                  <w:proofErr w:type="gramStart"/>
+                                  <w:r>
+                                    <w:t>startDate</w:t>
+                                  </w:r>
+                                  <w:proofErr w:type="spellEnd"/>
+                                  <w:r>
+                                    <w:t xml:space="preserve"> :Date</w:t>
+                                  </w:r>
+                                  <w:proofErr w:type="gramEnd"/>
+                                </w:p>
+                                <w:p>
+                                  <w:proofErr w:type="spellStart"/>
+                                  <w:proofErr w:type="gramStart"/>
+                                  <w:r>
+                                    <w:t>endDate</w:t>
+                                  </w:r>
+                                  <w:proofErr w:type="spellEnd"/>
+                                  <w:r>
+                                    <w:t xml:space="preserve"> :</w:t>
+                                  </w:r>
+                                  <w:proofErr w:type="gramEnd"/>
+                                  <w:r>
+                                    <w:t xml:space="preserve">  Date</w:t>
+                                  </w:r>
+                                </w:p>
+                                <w:p>
+                                  <w:proofErr w:type="spellStart"/>
+                                  <w:proofErr w:type="gramStart"/>
+                                  <w:r>
+                                    <w:t>currentLevel</w:t>
+                                  </w:r>
+                                  <w:proofErr w:type="spellEnd"/>
+                                  <w:r>
+                                    <w:t xml:space="preserve"> :</w:t>
+                                  </w:r>
+                                  <w:proofErr w:type="gramEnd"/>
+                                  <w:r>
+                                    <w:t xml:space="preserve"> </w:t>
+                                  </w:r>
+                                  <w:proofErr w:type="spellStart"/>
+                                  <w:r>
+                                    <w:t>Enum</w:t>
+                                  </w:r>
+                                  <w:proofErr w:type="spellEnd"/>
+                                </w:p>
+                                <w:p>
+                                  <w:proofErr w:type="gramStart"/>
+                                  <w:r>
+                                    <w:t>grade :</w:t>
+                                  </w:r>
+                                  <w:proofErr w:type="gramEnd"/>
+                                  <w:r>
+                                    <w:t xml:space="preserve"> Float</w:t>
+                                  </w:r>
+                                </w:p>
+                                <w:p>
+                                  <w:proofErr w:type="gramStart"/>
+                                  <w:r>
+                                    <w:t>progress :Bool</w:t>
+                                  </w:r>
+                                  <w:proofErr w:type="gramEnd"/>
+                                </w:p>
+                              </w:tc>
+                            </w:tr>
+                            <w:tr>
+                              <w:trPr>
+                                <w:trHeight w:val="761"/>
+                              </w:trPr>
+                              <w:tc>
+                                <w:tcPr>
+                                  <w:tcW w:w="2762" w:type="dxa"/>
+                                </w:tcPr>
+                                <w:p>
+                                  <w:proofErr w:type="spellStart"/>
+                                  <w:proofErr w:type="gramStart"/>
+                                  <w:r>
+                                    <w:t>getPosCode</w:t>
+                                  </w:r>
+                                  <w:proofErr w:type="spellEnd"/>
+                                  <w:r>
+                                    <w:t>(</w:t>
+                                  </w:r>
+                                  <w:proofErr w:type="gramEnd"/>
+                                  <w:r>
+                                    <w:t>) : String</w:t>
+                                  </w:r>
+                                </w:p>
+                                <w:p>
+                                  <w:proofErr w:type="spellStart"/>
+                                  <w:proofErr w:type="gramStart"/>
+                                  <w:r>
+                                    <w:t>getPos</w:t>
+                                  </w:r>
+                                  <w:proofErr w:type="spellEnd"/>
+                                  <w:r>
+                                    <w:t>(</w:t>
+                                  </w:r>
+                                  <w:proofErr w:type="gramEnd"/>
+                                  <w:r>
+                                    <w:t>) : String</w:t>
+                                  </w:r>
+                                </w:p>
+                                <w:p>
+                                  <w:proofErr w:type="spellStart"/>
+                                  <w:proofErr w:type="gramStart"/>
+                                  <w:r>
+                                    <w:t>getStart</w:t>
+                                  </w:r>
+                                  <w:proofErr w:type="spellEnd"/>
+                                  <w:r>
+                                    <w:t>(</w:t>
+                                  </w:r>
+                                  <w:proofErr w:type="gramEnd"/>
+                                  <w:r>
+                                    <w:t>) : Date</w:t>
+                                  </w:r>
+                                </w:p>
+                                <w:p>
+                                  <w:proofErr w:type="spellStart"/>
+                                  <w:proofErr w:type="gramStart"/>
+                                  <w:r>
+                                    <w:t>getEnd</w:t>
+                                  </w:r>
+                                  <w:proofErr w:type="spellEnd"/>
+                                  <w:r>
+                                    <w:t>(</w:t>
+                                  </w:r>
+                                  <w:proofErr w:type="gramEnd"/>
+                                  <w:r>
+                                    <w:t>) : Date</w:t>
+                                  </w:r>
+                                </w:p>
+                                <w:p>
+                                  <w:proofErr w:type="spellStart"/>
+                                  <w:proofErr w:type="gramStart"/>
+                                  <w:r>
+                                    <w:t>getLevel</w:t>
+                                  </w:r>
+                                  <w:proofErr w:type="spellEnd"/>
+                                  <w:r>
+                                    <w:t>(</w:t>
+                                  </w:r>
+                                  <w:proofErr w:type="gramEnd"/>
+                                  <w:r>
+                                    <w:t>) : String</w:t>
+                                  </w:r>
+                                </w:p>
+                                <w:p>
+                                  <w:proofErr w:type="spellStart"/>
+                                  <w:proofErr w:type="gramStart"/>
+                                  <w:r>
+                                    <w:t>getGrade</w:t>
+                                  </w:r>
+                                  <w:proofErr w:type="spellEnd"/>
+                                  <w:r>
+                                    <w:t>(</w:t>
+                                  </w:r>
+                                  <w:proofErr w:type="gramEnd"/>
+                                  <w:r>
+                                    <w:t>) : String</w:t>
+                                  </w:r>
+                                </w:p>
+                                <w:p>
+                                  <w:proofErr w:type="spellStart"/>
+                                  <w:proofErr w:type="gramStart"/>
+                                  <w:r>
+                                    <w:t>getProgress</w:t>
+                                  </w:r>
+                                  <w:proofErr w:type="spellEnd"/>
+                                  <w:r>
+                                    <w:t>(</w:t>
+                                  </w:r>
+                                  <w:proofErr w:type="gramEnd"/>
+                                  <w:r>
+                                    <w:t xml:space="preserve">) : </w:t>
+                                  </w:r>
+                                  <w:r>
+                                    <w:t>Bool</w:t>
+                                  </w:r>
+                                </w:p>
+                              </w:tc>
+                            </w:tr>
+                          </w:tbl>
+                          <w:p/>
+                        </w:txbxContent>
+                      </wps:txbx>
+                      <wps:bodyPr rot="0" vert="horz" wrap="square" lIns="91440" tIns="45720" rIns="91440" bIns="45720" anchor="t" anchorCtr="0">
+                        <a:noAutofit/>
+                      </wps:bodyPr>
+                    </wps:wsp>
+                  </a:graphicData>
+                </a:graphic>
+                <wp14:sizeRelH relativeFrom="margin">
+                  <wp14:pctWidth>0</wp14:pctWidth>
+                </wp14:sizeRelH>
+                <wp14:sizeRelV relativeFrom="margin">
+                  <wp14:pctHeight>0</wp14:pctHeight>
+                </wp14:sizeRelV>
+              </wp:anchor>
+            </w:drawing>
+          </mc:Choice>
+          <mc:Fallback>
+            <w:pict>
+              <v:shape w14:anchorId="77FE18BA" id="_x0000_s1030" type="#_x0000_t202" style="position:absolute;margin-left:357pt;margin-top:27.05pt;width:152.5pt;height:258pt;z-index:251680768;visibility:visible;mso-wrap-style:square;mso-width-percent:0;mso-height-percent:0;mso-wrap-distance-left:9pt;mso-wrap-distance-top:3.6pt;mso-wrap-distance-right:9pt;mso-wrap-distance-bottom:3.6pt;mso-position-horizontal:absolute;mso-position-horizontal-relative:text;mso-position-vertical:absolute;mso-position-vertical-relative:text;mso-width-percent:0;mso-height-percent:0;mso-width-relative:margin;mso-height-relative:margin;v-text-anchor:top" o:gfxdata="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" stroked="f">
+                <v:textbox>
+                  <w:txbxContent>
+                    <w:p/>
+                    <w:tbl>
+                      <w:tblPr>
+                        <w:tblStyle w:val="TableGrid"/>
+                        <w:tblW w:w="0" w:type="auto"/>
+                        <w:tblLook w:val="04A0" w:firstRow="1" w:lastRow="0" w:firstColumn="1" w:lastColumn="0" w:noHBand="0" w:noVBand="1"/>
+                      </w:tblPr>
+                      <w:tblGrid>
+                        <w:gridCol w:w="2738"/>
+                      </w:tblGrid>
+                      <w:tr>
+                        <w:trPr>
+                          <w:trHeight w:val="416"/>
+                        </w:trPr>
+                        <w:tc>
+                          <w:tcPr>
+                            <w:tcW w:w="2762" w:type="dxa"/>
+                          </w:tcPr>
+                          <w:p>
+                            <w:proofErr w:type="spellStart"/>
+                            <w:r>
+                              <w:t>PeriodOfStudy</w:t>
+                            </w:r>
+                            <w:proofErr w:type="spellEnd"/>
+                          </w:p>
+                        </w:tc>
+                      </w:tr>
+                      <w:tr>
+                        <w:trPr>
+                          <w:trHeight w:val="761"/>
+                        </w:trPr>
+                        <w:tc>
+                          <w:tcPr>
+                            <w:tcW w:w="2762" w:type="dxa"/>
+                          </w:tcPr>
+                          <w:p>
+                            <w:proofErr w:type="spellStart"/>
+                            <w:proofErr w:type="gramStart"/>
+                            <w:r>
+                              <w:t>posRegCode</w:t>
+                            </w:r>
+                            <w:proofErr w:type="spellEnd"/>
+                            <w:r>
+                              <w:t xml:space="preserve"> :</w:t>
+                            </w:r>
+                            <w:proofErr w:type="gramEnd"/>
+                            <w:r>
+                              <w:t xml:space="preserve"> </w:t>
+                            </w:r>
+                            <w:proofErr w:type="spellStart"/>
+                            <w:r>
+                              <w:t>Int</w:t>
+                            </w:r>
+                            <w:proofErr w:type="spellEnd"/>
+                          </w:p>
+                          <w:p>
+                            <w:proofErr w:type="spellStart"/>
+                            <w:proofErr w:type="gramStart"/>
+                            <w:r>
+                              <w:t>regNo</w:t>
+                            </w:r>
+                            <w:proofErr w:type="spellEnd"/>
+                            <w:r>
+                              <w:t xml:space="preserve"> :</w:t>
+                            </w:r>
+                            <w:proofErr w:type="gramEnd"/>
+                            <w:r>
+                              <w:t xml:space="preserve"> </w:t>
+                            </w:r>
+                            <w:proofErr w:type="spellStart"/>
+                            <w:r>
+                              <w:t>Int</w:t>
+                            </w:r>
+                            <w:proofErr w:type="spellEnd"/>
+                          </w:p>
+                          <w:p>
+                            <w:proofErr w:type="spellStart"/>
+                            <w:r>
+                              <w:t>periodOfStudy</w:t>
+                            </w:r>
+                            <w:proofErr w:type="spellEnd"/>
+                            <w:r>
+                              <w:t xml:space="preserve">: </w:t>
+                            </w:r>
+                            <w:r>
+                              <w:t>Char</w:t>
+                            </w:r>
+                          </w:p>
+                          <w:p>
+                            <w:proofErr w:type="spellStart"/>
+                            <w:proofErr w:type="gramStart"/>
+                            <w:r>
+                              <w:t>startDate</w:t>
+                            </w:r>
+                            <w:proofErr w:type="spellEnd"/>
+                            <w:r>
+                              <w:t xml:space="preserve"> :Date</w:t>
+                            </w:r>
+                            <w:proofErr w:type="gramEnd"/>
+                          </w:p>
+                          <w:p>
+                            <w:proofErr w:type="spellStart"/>
+                            <w:proofErr w:type="gramStart"/>
+                            <w:r>
+                              <w:t>endDate</w:t>
+                            </w:r>
+                            <w:proofErr w:type="spellEnd"/>
+                            <w:r>
+                              <w:t xml:space="preserve"> :</w:t>
+                            </w:r>
+                            <w:proofErr w:type="gramEnd"/>
+                            <w:r>
+                              <w:t xml:space="preserve">  Date</w:t>
+                            </w:r>
+                          </w:p>
+                          <w:p>
+                            <w:proofErr w:type="spellStart"/>
+                            <w:proofErr w:type="gramStart"/>
+                            <w:r>
+                              <w:t>currentLevel</w:t>
+                            </w:r>
+                            <w:proofErr w:type="spellEnd"/>
+                            <w:r>
+                              <w:t xml:space="preserve"> :</w:t>
+                            </w:r>
+                            <w:proofErr w:type="gramEnd"/>
+                            <w:r>
+                              <w:t xml:space="preserve"> </w:t>
+                            </w:r>
+                            <w:proofErr w:type="spellStart"/>
+                            <w:r>
+                              <w:t>Enum</w:t>
+                            </w:r>
+                            <w:proofErr w:type="spellEnd"/>
+                          </w:p>
+                          <w:p>
+                            <w:proofErr w:type="gramStart"/>
+                            <w:r>
+                              <w:t>grade :</w:t>
+                            </w:r>
+                            <w:proofErr w:type="gramEnd"/>
+                            <w:r>
+                              <w:t xml:space="preserve"> Float</w:t>
+                            </w:r>
+                          </w:p>
+                          <w:p>
+                            <w:proofErr w:type="gramStart"/>
+                            <w:r>
+                              <w:t>progress :Bool</w:t>
+                            </w:r>
+                            <w:proofErr w:type="gramEnd"/>
+                          </w:p>
+                        </w:tc>
+                      </w:tr>
+                      <w:tr>
+                        <w:trPr>
+                          <w:trHeight w:val="761"/>
+                        </w:trPr>
+                        <w:tc>
+                          <w:tcPr>
+                            <w:tcW w:w="2762" w:type="dxa"/>
+                          </w:tcPr>
+                          <w:p>
+                            <w:proofErr w:type="spellStart"/>
+                            <w:proofErr w:type="gramStart"/>
+                            <w:r>
+                              <w:t>getPosCode</w:t>
+                            </w:r>
+                            <w:proofErr w:type="spellEnd"/>
+                            <w:r>
+                              <w:t>(</w:t>
+                            </w:r>
+                            <w:proofErr w:type="gramEnd"/>
+                            <w:r>
+                              <w:t>) : String</w:t>
+                            </w:r>
+                          </w:p>
+                          <w:p>
+                            <w:proofErr w:type="spellStart"/>
+                            <w:proofErr w:type="gramStart"/>
+                            <w:r>
+                              <w:t>getPos</w:t>
+                            </w:r>
+                            <w:proofErr w:type="spellEnd"/>
+                            <w:r>
+                              <w:t>(</w:t>
+                            </w:r>
+                            <w:proofErr w:type="gramEnd"/>
+                            <w:r>
+                              <w:t>) : String</w:t>
+                            </w:r>
+                          </w:p>
+                          <w:p>
+                            <w:proofErr w:type="spellStart"/>
+                            <w:proofErr w:type="gramStart"/>
+                            <w:r>
+                              <w:t>getStart</w:t>
+                            </w:r>
+                            <w:proofErr w:type="spellEnd"/>
+                            <w:r>
+                              <w:t>(</w:t>
+                            </w:r>
+                            <w:proofErr w:type="gramEnd"/>
+                            <w:r>
+                              <w:t>) : Date</w:t>
+                            </w:r>
+                          </w:p>
+                          <w:p>
+                            <w:proofErr w:type="spellStart"/>
+                            <w:proofErr w:type="gramStart"/>
+                            <w:r>
+                              <w:t>getEnd</w:t>
+                            </w:r>
+                            <w:proofErr w:type="spellEnd"/>
+                            <w:r>
+                              <w:t>(</w:t>
+                            </w:r>
+                            <w:proofErr w:type="gramEnd"/>
+                            <w:r>
+                              <w:t>) : Date</w:t>
+                            </w:r>
+                          </w:p>
+                          <w:p>
+                            <w:proofErr w:type="spellStart"/>
+                            <w:proofErr w:type="gramStart"/>
+                            <w:r>
+                              <w:t>getLevel</w:t>
+                            </w:r>
+                            <w:proofErr w:type="spellEnd"/>
+                            <w:r>
+                              <w:t>(</w:t>
+                            </w:r>
+                            <w:proofErr w:type="gramEnd"/>
+                            <w:r>
+                              <w:t>) : String</w:t>
+                            </w:r>
+                          </w:p>
+                          <w:p>
+                            <w:proofErr w:type="spellStart"/>
+                            <w:proofErr w:type="gramStart"/>
+                            <w:r>
+                              <w:t>getGrade</w:t>
+                            </w:r>
+                            <w:proofErr w:type="spellEnd"/>
+                            <w:r>
+                              <w:t>(</w:t>
+                            </w:r>
+                            <w:proofErr w:type="gramEnd"/>
+                            <w:r>
+                              <w:t>) : String</w:t>
+                            </w:r>
+                          </w:p>
+                          <w:p>
+                            <w:proofErr w:type="spellStart"/>
+                            <w:proofErr w:type="gramStart"/>
+                            <w:r>
+                              <w:t>getProgress</w:t>
+                            </w:r>
+                            <w:proofErr w:type="spellEnd"/>
+                            <w:r>
+                              <w:t>(</w:t>
+                            </w:r>
+                            <w:proofErr w:type="gramEnd"/>
+                            <w:r>
+                              <w:t xml:space="preserve">) : </w:t>
+                            </w:r>
+                            <w:r>
+                              <w:t>Bool</w:t>
+                            </w:r>
+                          </w:p>
+                        </w:tc>
+                      </w:tr>
+                    </w:tbl>
+                    <w:p/>
+                  </w:txbxContent>
+                </v:textbox>
+                <w10:wrap type="square"/>
+              </v:shape>
+            </w:pict>
+          </mc:Fallback>
+        </mc:AlternateContent>
+      </w:r>
+      <w:r>
+        <w:rPr>
+          <w:noProof/>
+          <w:lang w:eastAsia="en-GB"/>
+        </w:rPr>
+        <mc:AlternateContent>
+          <mc:Choice Requires="wps">
+            <w:drawing>
+              <wp:anchor distT="0" distB="0" distL="114300" distR="114300" simplePos="0" relativeHeight="251659264" behindDoc="0" locked="0" layoutInCell="1" allowOverlap="1" wp14:anchorId="3DAFF733" wp14:editId="22AB2703">
                 <wp:simplePos x="0" y="0"/>
                 <wp:positionH relativeFrom="column">
                   <wp:posOffset>3347427</wp:posOffset>
@@ -880,7 +1996,7 @@
         <mc:AlternateContent>
           <mc:Choice Requires="wps">
             <w:drawing>
-              <wp:anchor distT="45720" distB="45720" distL="114300" distR="114300" simplePos="0" relativeHeight="251678720" behindDoc="0" locked="0" layoutInCell="1" allowOverlap="1" wp14:anchorId="34C6A487" wp14:editId="43A2A9EE">
+              <wp:anchor distT="45720" distB="45720" distL="114300" distR="114300" simplePos="0" relativeHeight="251678720" behindDoc="0" locked="0" layoutInCell="1" allowOverlap="1" wp14:anchorId="1B045C82" wp14:editId="115DA678">
                 <wp:simplePos x="0" y="0"/>
                 <wp:positionH relativeFrom="margin">
                   <wp:posOffset>2975610</wp:posOffset>
@@ -921,7 +2037,15 @@
                         <w:txbxContent>
                           <w:p>
                             <w:r>
-                              <w:t>1 .. *</w:t>
+                              <w:t>1</w:t>
+                            </w:r>
+                            <w:proofErr w:type="gramStart"/>
+                            <w:r>
+                              <w:t xml:space="preserve"> ..</w:t>
+                            </w:r>
+                            <w:proofErr w:type="gramEnd"/>
+                            <w:r>
+                              <w:t xml:space="preserve"> *</w:t>
                             </w:r>
                           </w:p>
                         </w:txbxContent>
@@ -967,7 +2091,7 @@
         <mc:AlternateContent>
           <mc:Choice Requires="wps">
             <w:drawing>
-              <wp:anchor distT="45720" distB="45720" distL="114300" distR="114300" simplePos="0" relativeHeight="251670528" behindDoc="0" locked="0" layoutInCell="1" allowOverlap="1" wp14:anchorId="525DF5F6" wp14:editId="79B1CAC9">
+              <wp:anchor distT="45720" distB="45720" distL="114300" distR="114300" simplePos="0" relativeHeight="251670528" behindDoc="0" locked="0" layoutInCell="1" allowOverlap="1" wp14:anchorId="5FF8773F" wp14:editId="5A039DA0">
                 <wp:simplePos x="0" y="0"/>
                 <wp:positionH relativeFrom="margin">
                   <wp:posOffset>5217160</wp:posOffset>
@@ -1008,7 +2132,15 @@
                         <w:txbxContent>
                           <w:p>
                             <w:r>
-                              <w:t>1 .. *</w:t>
+                              <w:t>1</w:t>
+                            </w:r>
+                            <w:proofErr w:type="gramStart"/>
+                            <w:r>
+                              <w:t xml:space="preserve"> ..</w:t>
+                            </w:r>
+                            <w:proofErr w:type="gramEnd"/>
+                            <w:r>
+                              <w:t xml:space="preserve"> *</w:t>
                             </w:r>
                           </w:p>
                         </w:txbxContent>
@@ -1054,7 +2186,7 @@
         <mc:AlternateContent>
           <mc:Choice Requires="wps">
             <w:drawing>
-              <wp:anchor distT="45720" distB="45720" distL="114300" distR="114300" simplePos="0" relativeHeight="251676672" behindDoc="0" locked="0" layoutInCell="1" allowOverlap="1" wp14:anchorId="34BD7ADB" wp14:editId="641EE485">
+              <wp:anchor distT="45720" distB="45720" distL="114300" distR="114300" simplePos="0" relativeHeight="251676672" behindDoc="0" locked="0" layoutInCell="1" allowOverlap="1" wp14:anchorId="18FC5642" wp14:editId="2385D72D">
                 <wp:simplePos x="0" y="0"/>
                 <wp:positionH relativeFrom="margin">
                   <wp:posOffset>3327400</wp:posOffset>
@@ -1095,7 +2227,15 @@
                         <w:txbxContent>
                           <w:p>
                             <w:r>
-                              <w:t>1 .. *</w:t>
+                              <w:t>1</w:t>
+                            </w:r>
+                            <w:proofErr w:type="gramStart"/>
+                            <w:r>
+                              <w:t xml:space="preserve"> ..</w:t>
+                            </w:r>
+                            <w:proofErr w:type="gramEnd"/>
+                            <w:r>
+                              <w:t xml:space="preserve"> *</w:t>
                             </w:r>
                           </w:p>
                         </w:txbxContent>
@@ -1141,7 +2281,7 @@
         <mc:AlternateContent>
           <mc:Choice Requires="wps">
             <w:drawing>
-              <wp:anchor distT="45720" distB="45720" distL="114300" distR="114300" simplePos="0" relativeHeight="251672576" behindDoc="0" locked="0" layoutInCell="1" allowOverlap="1" wp14:anchorId="1031AEAA" wp14:editId="5D067C42">
+              <wp:anchor distT="45720" distB="45720" distL="114300" distR="114300" simplePos="0" relativeHeight="251672576" behindDoc="0" locked="0" layoutInCell="1" allowOverlap="1" wp14:anchorId="609CB1D6" wp14:editId="765F4C6F">
                 <wp:simplePos x="0" y="0"/>
                 <wp:positionH relativeFrom="column">
                   <wp:posOffset>857250</wp:posOffset>
@@ -1184,11 +2324,13 @@
                             <w:r>
                               <w:t>1</w:t>
                             </w:r>
-                            <w:r>
-                              <w:t xml:space="preserve"> .. *</w:t>
-                            </w:r>
-                            <w:r>
-                              <w:t xml:space="preserve"> </w:t>
+                            <w:proofErr w:type="gramStart"/>
+                            <w:r>
+                              <w:t xml:space="preserve"> ..</w:t>
+                            </w:r>
+                            <w:proofErr w:type="gramEnd"/>
+                            <w:r>
+                              <w:t xml:space="preserve"> * </w:t>
                             </w:r>
                           </w:p>
                         </w:txbxContent>
@@ -1240,7 +2382,7 @@
         <mc:AlternateContent>
           <mc:Choice Requires="wps">
             <w:drawing>
-              <wp:anchor distT="45720" distB="45720" distL="114300" distR="114300" simplePos="0" relativeHeight="251674624" behindDoc="0" locked="0" layoutInCell="1" allowOverlap="1" wp14:anchorId="5CD9DB46" wp14:editId="2CBDEA77">
+              <wp:anchor distT="45720" distB="45720" distL="114300" distR="114300" simplePos="0" relativeHeight="251674624" behindDoc="0" locked="0" layoutInCell="1" allowOverlap="1" wp14:anchorId="41043B88" wp14:editId="5A6C97F6">
                 <wp:simplePos x="0" y="0"/>
                 <wp:positionH relativeFrom="leftMargin">
                   <wp:posOffset>1555750</wp:posOffset>
@@ -1327,7 +2469,7 @@
         <mc:AlternateContent>
           <mc:Choice Requires="wps">
             <w:drawing>
-              <wp:anchor distT="45720" distB="45720" distL="114300" distR="114300" simplePos="0" relativeHeight="251666432" behindDoc="0" locked="0" layoutInCell="1" allowOverlap="1" wp14:anchorId="0CD8AF80" wp14:editId="6FD173ED">
+              <wp:anchor distT="45720" distB="45720" distL="114300" distR="114300" simplePos="0" relativeHeight="251666432" behindDoc="0" locked="0" layoutInCell="1" allowOverlap="1" wp14:anchorId="78F2C455" wp14:editId="1462F761">
                 <wp:simplePos x="0" y="0"/>
                 <wp:positionH relativeFrom="column">
                   <wp:posOffset>4152900</wp:posOffset>
@@ -1956,6 +3098,7 @@
   <w:style w:type="character" w:default="1" w:styleId="DefaultParagraphFont">
     <w:name w:val="Default Paragraph Font"/>
     <w:uiPriority w:val="1"/>
+    <w:semiHidden/>
     <w:unhideWhenUsed/>
   </w:style>
   <w:style w:type="table" w:default="1" w:styleId="TableNormal">

</xml_diff>